<commit_message>
midterm, html homework 1
</commit_message>
<xml_diff>
--- a/midtermExam/midtermExam_word.docx
+++ b/midtermExam/midtermExam_word.docx
@@ -38,37 +38,7 @@
         <w:rPr>
           <w:u w:val="single"/>
         </w:rPr>
-        <w:t>How</w:t>
-      </w:r>
-      <w:r>
-        <w:rPr>
-          <w:u w:val="single"/>
-        </w:rPr>
-        <w:t xml:space="preserve"> did</w:t>
-      </w:r>
-      <w:r>
-        <w:rPr>
-          <w:u w:val="single"/>
-        </w:rPr>
-        <w:t xml:space="preserve"> you br</w:t>
-      </w:r>
-      <w:r>
-        <w:rPr>
-          <w:u w:val="single"/>
-        </w:rPr>
-        <w:t>ea</w:t>
-      </w:r>
-      <w:r>
-        <w:rPr>
-          <w:u w:val="single"/>
-        </w:rPr>
-        <w:t>k this problem down into it is smaller parts</w:t>
-      </w:r>
-      <w:r>
-        <w:rPr>
-          <w:u w:val="single"/>
-        </w:rPr>
-        <w:t>?</w:t>
+        <w:t>How did you break this problem down into it is smaller parts?</w:t>
       </w:r>
     </w:p>
     <w:p>
@@ -182,19 +152,36 @@
         <w:spacing w:line="240" w:lineRule="auto"/>
       </w:pPr>
       <w:r>
-        <w:t>My console helped with any syntax errors or I just logged out a variable at times to find out if it was working as intended.</w:t>
-      </w:r>
-      <w:r>
-        <w:t xml:space="preserve"> Some errors I ran in to was getting the circles to animate downward when the mouse button was pressed, I finally achieved this by putting the for loop in the else statement, I discovered this through trial and error.</w:t>
-      </w:r>
-    </w:p>
-    <w:p>
-      <w:pPr>
-        <w:spacing w:line="240" w:lineRule="auto"/>
-      </w:pPr>
+        <w:t>My console helped with any syntax errors or I just logged out a variable at times to find out if it was working as intended. Some errors I ran in to was getting the circles to animate downward when the mouse button was pressed, I finally achieved this by putting the for loop in the else statement, I discovered this through trial and error.</w:t>
+      </w:r>
+    </w:p>
+    <w:p>
+      <w:pPr>
+        <w:spacing w:line="240" w:lineRule="auto"/>
+      </w:pPr>
+      <w:hyperlink r:id="rId7" w:history="1">
+        <w:r>
+          <w:rPr>
+            <w:rStyle w:val="Hyperlink"/>
+          </w:rPr>
+          <w:t>Mostly Finished Ex</w:t>
+        </w:r>
+        <w:r>
+          <w:rPr>
+            <w:rStyle w:val="Hyperlink"/>
+          </w:rPr>
+          <w:t>a</w:t>
+        </w:r>
+        <w:r>
+          <w:rPr>
+            <w:rStyle w:val="Hyperlink"/>
+          </w:rPr>
+          <w:t>m</w:t>
+        </w:r>
+      </w:hyperlink>
     </w:p>
     <w:sectPr>
-      <w:headerReference w:type="default" r:id="rId7"/>
+      <w:headerReference w:type="default" r:id="rId8"/>
       <w:pgSz w:w="12240" w:h="15840"/>
       <w:pgMar w:top="1440" w:right="1440" w:bottom="1440" w:left="1440" w:header="720" w:footer="720" w:gutter="0"/>
       <w:cols w:space="720"/>
@@ -901,6 +888,41 @@
     <w:uiPriority w:val="99"/>
     <w:rsid w:val="004F402E"/>
   </w:style>
+  <w:style w:type="character" w:styleId="Hyperlink">
+    <w:name w:val="Hyperlink"/>
+    <w:basedOn w:val="DefaultParagraphFont"/>
+    <w:uiPriority w:val="99"/>
+    <w:unhideWhenUsed/>
+    <w:rsid w:val="00A44A2C"/>
+    <w:rPr>
+      <w:color w:val="0563C1" w:themeColor="hyperlink"/>
+      <w:u w:val="single"/>
+    </w:rPr>
+  </w:style>
+  <w:style w:type="character" w:styleId="UnresolvedMention">
+    <w:name w:val="Unresolved Mention"/>
+    <w:basedOn w:val="DefaultParagraphFont"/>
+    <w:uiPriority w:val="99"/>
+    <w:semiHidden/>
+    <w:unhideWhenUsed/>
+    <w:rsid w:val="00A44A2C"/>
+    <w:rPr>
+      <w:color w:val="605E5C"/>
+      <w:shd w:val="clear" w:color="auto" w:fill="E1DFDD"/>
+    </w:rPr>
+  </w:style>
+  <w:style w:type="character" w:styleId="FollowedHyperlink">
+    <w:name w:val="FollowedHyperlink"/>
+    <w:basedOn w:val="DefaultParagraphFont"/>
+    <w:uiPriority w:val="99"/>
+    <w:semiHidden/>
+    <w:unhideWhenUsed/>
+    <w:rsid w:val="00A44A2C"/>
+    <w:rPr>
+      <w:color w:val="954F72" w:themeColor="followedHyperlink"/>
+      <w:u w:val="single"/>
+    </w:rPr>
+  </w:style>
 </w:styles>
 </file>
 

</xml_diff>